<commit_message>
update gpa on resume
</commit_message>
<xml_diff>
--- a/docs/Sam.Mendimasa.Resume.docx
+++ b/docs/Sam.Mendimasa.Resume.docx
@@ -377,7 +377,23 @@
           <w:sz w:val="21"/>
           <w:szCs w:val="21"/>
         </w:rPr>
-        <w:t xml:space="preserve"> (GPA: 3.33)</w:t>
+        <w:t xml:space="preserve"> (GPA: 3.</w:t>
+      </w:r>
+      <w:r>
+        <w:rPr>
+          <w:rFonts w:ascii="Times New Roman" w:eastAsia="Times New Roman" w:hAnsi="Times New Roman" w:cs="Times New Roman"/>
+          <w:sz w:val="21"/>
+          <w:szCs w:val="21"/>
+        </w:rPr>
+        <w:t>68</w:t>
+      </w:r>
+      <w:r>
+        <w:rPr>
+          <w:rFonts w:ascii="Times New Roman" w:eastAsia="Times New Roman" w:hAnsi="Times New Roman" w:cs="Times New Roman"/>
+          <w:sz w:val="21"/>
+          <w:szCs w:val="21"/>
+        </w:rPr>
+        <w:t>)</w:t>
       </w:r>
       <w:r>
         <w:rPr>
@@ -1436,7 +1452,17 @@
           <w:sz w:val="21"/>
           <w:szCs w:val="21"/>
         </w:rPr>
-        <w:t xml:space="preserve">request tracking systems using JavaScript, </w:t>
+        <w:t>request tracking systems using JavaScri</w:t>
+      </w:r>
+      <w:bookmarkStart w:id="0" w:name="_GoBack"/>
+      <w:bookmarkEnd w:id="0"/>
+      <w:r>
+        <w:rPr>
+          <w:rFonts w:ascii="Times New Roman" w:hAnsi="Times New Roman" w:cs="Times New Roman"/>
+          <w:sz w:val="21"/>
+          <w:szCs w:val="21"/>
+        </w:rPr>
+        <w:t xml:space="preserve">pt, </w:t>
       </w:r>
       <w:r>
         <w:rPr>
@@ -2985,8 +3011,6 @@
         </w:rPr>
         <w:br/>
       </w:r>
-      <w:bookmarkStart w:id="0" w:name="_GoBack"/>
-      <w:bookmarkEnd w:id="0"/>
     </w:p>
     <w:p>
       <w:pPr>
@@ -5605,7 +5629,7 @@
 </file>
 
 <file path=customXml/itemProps1.xml><?xml version="1.0" encoding="utf-8"?>
-<ds:datastoreItem xmlns:ds="http://schemas.openxmlformats.org/officeDocument/2006/customXml" ds:itemID="{40F5E412-BB53-2A4B-B8CA-32F4629BC367}">
+<ds:datastoreItem xmlns:ds="http://schemas.openxmlformats.org/officeDocument/2006/customXml" ds:itemID="{4DB81E47-028C-6943-92F5-5E5CC11C7EA2}">
   <ds:schemaRefs>
     <ds:schemaRef ds:uri="http://schemas.openxmlformats.org/officeDocument/2006/bibliography"/>
   </ds:schemaRefs>

</xml_diff>